<commit_message>
front page config manual
</commit_message>
<xml_diff>
--- a/Configuration Manual.docx
+++ b/Configuration Manual.docx
@@ -168,7 +168,7 @@
           <w:sz w:val="34"/>
           <w:lang w:val="en-GB"/>
         </w:rPr>
-        <w:t>Research Proposal</w:t>
+        <w:t>Data Analytics</w:t>
       </w:r>
     </w:p>
     <w:p>
@@ -196,7 +196,15 @@
           <w:sz w:val="34"/>
           <w:lang w:val="en-GB"/>
         </w:rPr>
-        <w:t>Research in Computing</w:t>
+        <w:t xml:space="preserve">Research </w:t>
+      </w:r>
+      <w:r>
+        <w:rPr>
+          <w:rFonts w:ascii="Times New Roman" w:eastAsia="Arial" w:hAnsi="Times New Roman" w:cs="Times New Roman"/>
+          <w:sz w:val="34"/>
+          <w:lang w:val="en-GB"/>
+        </w:rPr>
+        <w:t>Project Configuration Manual</w:t>
       </w:r>
     </w:p>
     <w:p>
@@ -1464,7 +1472,17 @@
                 <w:szCs w:val="20"/>
                 <w:lang w:val="en-GB"/>
               </w:rPr>
-              <w:t>1335</w:t>
+              <w:t>1</w:t>
+            </w:r>
+            <w:r>
+              <w:rPr>
+                <w:rFonts w:ascii="Verdana" w:hAnsi="Verdana"/>
+                <w:bCs/>
+                <w:sz w:val="20"/>
+                <w:szCs w:val="20"/>
+                <w:lang w:val="en-GB"/>
+              </w:rPr>
+              <w:t>553</w:t>
             </w:r>
           </w:p>
         </w:tc>
@@ -1514,7 +1532,17 @@
                 <w:szCs w:val="20"/>
                 <w:lang w:val="en-GB"/>
               </w:rPr>
-              <w:t>20</w:t>
+              <w:t>2</w:t>
+            </w:r>
+            <w:r>
+              <w:rPr>
+                <w:rFonts w:ascii="Verdana" w:hAnsi="Verdana"/>
+                <w:bCs/>
+                <w:sz w:val="20"/>
+                <w:szCs w:val="20"/>
+                <w:lang w:val="en-GB"/>
+              </w:rPr>
+              <w:t>1</w:t>
             </w:r>
           </w:p>
         </w:tc>
@@ -2362,7 +2390,21 @@
         <w:rPr>
           <w:color w:val="000000" w:themeColor="text1"/>
         </w:rPr>
-        <w:t>For this project, all compute intensive tasks like modelling, data visualization and prediction was done on a cloud service called Google Colab which was accessed using a MacBook Air.</w:t>
+        <w:t xml:space="preserve">For this project, all compute intensive tasks like modelling, data visualization and prediction was done on a cloud service called Google </w:t>
+      </w:r>
+      <w:proofErr w:type="spellStart"/>
+      <w:r>
+        <w:rPr>
+          <w:color w:val="000000" w:themeColor="text1"/>
+        </w:rPr>
+        <w:t>Colab</w:t>
+      </w:r>
+      <w:proofErr w:type="spellEnd"/>
+      <w:r>
+        <w:rPr>
+          <w:color w:val="000000" w:themeColor="text1"/>
+        </w:rPr>
+        <w:t xml:space="preserve"> which was accessed using a MacBook Air.</w:t>
       </w:r>
       <w:r>
         <w:rPr>
@@ -2374,7 +2416,21 @@
         <w:rPr>
           <w:color w:val="000000" w:themeColor="text1"/>
         </w:rPr>
-        <w:t xml:space="preserve"> downloaded from data source was converted from jpeg to png and</w:t>
+        <w:t xml:space="preserve"> downloaded from data source was converted from jpeg to </w:t>
+      </w:r>
+      <w:proofErr w:type="spellStart"/>
+      <w:r>
+        <w:rPr>
+          <w:color w:val="000000" w:themeColor="text1"/>
+        </w:rPr>
+        <w:t>png</w:t>
+      </w:r>
+      <w:proofErr w:type="spellEnd"/>
+      <w:r>
+        <w:rPr>
+          <w:color w:val="000000" w:themeColor="text1"/>
+        </w:rPr>
+        <w:t xml:space="preserve"> and</w:t>
       </w:r>
       <w:r>
         <w:rPr>
@@ -2398,19 +2454,7 @@
         <w:rPr>
           <w:color w:val="000000" w:themeColor="text1"/>
         </w:rPr>
-        <w:t xml:space="preserve"> </w:t>
-      </w:r>
-      <w:r>
-        <w:rPr>
-          <w:color w:val="000000" w:themeColor="text1"/>
-        </w:rPr>
-        <w:t>using bash progra</w:t>
-      </w:r>
-      <w:r>
-        <w:rPr>
-          <w:color w:val="000000" w:themeColor="text1"/>
-        </w:rPr>
-        <w:t>m</w:t>
+        <w:t xml:space="preserve"> using bash program</w:t>
       </w:r>
       <w:r>
         <w:rPr>
@@ -3485,8 +3529,9 @@
           <w:szCs w:val="40"/>
           <w:u w:val="single"/>
         </w:rPr>
-        <w:t xml:space="preserve">Google Collaboratory (Colab) </w:t>
-      </w:r>
+        <w:t>Google Collaboratory (</w:t>
+      </w:r>
+      <w:proofErr w:type="spellStart"/>
       <w:r>
         <w:rPr>
           <w:b/>
@@ -3496,6 +3541,29 @@
           <w:szCs w:val="40"/>
           <w:u w:val="single"/>
         </w:rPr>
+        <w:t>Colab</w:t>
+      </w:r>
+      <w:proofErr w:type="spellEnd"/>
+      <w:r>
+        <w:rPr>
+          <w:b/>
+          <w:bCs/>
+          <w:color w:val="0070C0"/>
+          <w:sz w:val="40"/>
+          <w:szCs w:val="40"/>
+          <w:u w:val="single"/>
+        </w:rPr>
+        <w:t xml:space="preserve">) </w:t>
+      </w:r>
+      <w:r>
+        <w:rPr>
+          <w:b/>
+          <w:bCs/>
+          <w:color w:val="0070C0"/>
+          <w:sz w:val="40"/>
+          <w:szCs w:val="40"/>
+          <w:u w:val="single"/>
+        </w:rPr>
         <w:t>Setup</w:t>
       </w:r>
     </w:p>
@@ -3526,7 +3594,35 @@
         <w:rPr>
           <w:color w:val="000000" w:themeColor="text1"/>
         </w:rPr>
-        <w:t>Since this research was carried out using Google Colab’s Cloud infrastructure, we need to first upload our dataset to Google drive which can be connected to our notebook (code platform of colab) were we are going to code and use the data.</w:t>
+        <w:t xml:space="preserve">Since this research was carried out using Google </w:t>
+      </w:r>
+      <w:proofErr w:type="spellStart"/>
+      <w:r>
+        <w:rPr>
+          <w:color w:val="000000" w:themeColor="text1"/>
+        </w:rPr>
+        <w:t>Colab’s</w:t>
+      </w:r>
+      <w:proofErr w:type="spellEnd"/>
+      <w:r>
+        <w:rPr>
+          <w:color w:val="000000" w:themeColor="text1"/>
+        </w:rPr>
+        <w:t xml:space="preserve"> Cloud infrastructure, we need to first upload our dataset to Google drive which can be connected to our notebook (code platform of </w:t>
+      </w:r>
+      <w:proofErr w:type="spellStart"/>
+      <w:r>
+        <w:rPr>
+          <w:color w:val="000000" w:themeColor="text1"/>
+        </w:rPr>
+        <w:t>colab</w:t>
+      </w:r>
+      <w:proofErr w:type="spellEnd"/>
+      <w:r>
+        <w:rPr>
+          <w:color w:val="000000" w:themeColor="text1"/>
+        </w:rPr>
+        <w:t>) were we are going to code and use the data.</w:t>
       </w:r>
     </w:p>
     <w:p>
@@ -3742,7 +3838,21 @@
         <w:rPr>
           <w:color w:val="000000" w:themeColor="text1"/>
         </w:rPr>
-        <w:t xml:space="preserve"> Google Colab is a</w:t>
+        <w:t xml:space="preserve"> Google </w:t>
+      </w:r>
+      <w:proofErr w:type="spellStart"/>
+      <w:r>
+        <w:rPr>
+          <w:color w:val="000000" w:themeColor="text1"/>
+        </w:rPr>
+        <w:t>Colab</w:t>
+      </w:r>
+      <w:proofErr w:type="spellEnd"/>
+      <w:r>
+        <w:rPr>
+          <w:color w:val="000000" w:themeColor="text1"/>
+        </w:rPr>
+        <w:t xml:space="preserve"> is a</w:t>
       </w:r>
       <w:r>
         <w:rPr>
@@ -3838,11 +3948,19 @@
           <w:color w:val="000000" w:themeColor="text1"/>
         </w:rPr>
       </w:pPr>
-      <w:r>
-        <w:rPr>
-          <w:color w:val="000000" w:themeColor="text1"/>
-        </w:rPr>
-        <w:t>Keras 2.4.0</w:t>
+      <w:proofErr w:type="spellStart"/>
+      <w:r>
+        <w:rPr>
+          <w:color w:val="000000" w:themeColor="text1"/>
+        </w:rPr>
+        <w:t>Keras</w:t>
+      </w:r>
+      <w:proofErr w:type="spellEnd"/>
+      <w:r>
+        <w:rPr>
+          <w:color w:val="000000" w:themeColor="text1"/>
+        </w:rPr>
+        <w:t xml:space="preserve"> 2.4.0</w:t>
       </w:r>
     </w:p>
     <w:p>
@@ -3874,12 +3992,14 @@
           <w:color w:val="000000" w:themeColor="text1"/>
         </w:rPr>
       </w:pPr>
+      <w:proofErr w:type="spellStart"/>
       <w:r>
         <w:rPr>
           <w:color w:val="000000" w:themeColor="text1"/>
         </w:rPr>
         <w:t>os</w:t>
       </w:r>
+      <w:proofErr w:type="spellEnd"/>
     </w:p>
     <w:p>
       <w:pPr>
@@ -3892,12 +4012,14 @@
           <w:color w:val="000000" w:themeColor="text1"/>
         </w:rPr>
       </w:pPr>
+      <w:proofErr w:type="spellStart"/>
       <w:r>
         <w:rPr>
           <w:color w:val="000000" w:themeColor="text1"/>
         </w:rPr>
         <w:t>tensorflow</w:t>
       </w:r>
+      <w:proofErr w:type="spellEnd"/>
     </w:p>
     <w:p>
       <w:pPr>
@@ -3910,12 +4032,28 @@
           <w:color w:val="000000" w:themeColor="text1"/>
         </w:rPr>
       </w:pPr>
-      <w:r>
-        <w:rPr>
-          <w:color w:val="000000" w:themeColor="text1"/>
-        </w:rPr>
-        <w:t>sklearn, numpy</w:t>
-      </w:r>
+      <w:proofErr w:type="spellStart"/>
+      <w:r>
+        <w:rPr>
+          <w:color w:val="000000" w:themeColor="text1"/>
+        </w:rPr>
+        <w:t>sklearn</w:t>
+      </w:r>
+      <w:proofErr w:type="spellEnd"/>
+      <w:r>
+        <w:rPr>
+          <w:color w:val="000000" w:themeColor="text1"/>
+        </w:rPr>
+        <w:t xml:space="preserve">, </w:t>
+      </w:r>
+      <w:proofErr w:type="spellStart"/>
+      <w:r>
+        <w:rPr>
+          <w:color w:val="000000" w:themeColor="text1"/>
+        </w:rPr>
+        <w:t>numpy</w:t>
+      </w:r>
+      <w:proofErr w:type="spellEnd"/>
     </w:p>
     <w:p>
       <w:pPr>
@@ -4596,15 +4734,7 @@
           <w:bCs/>
           <w:color w:val="000000" w:themeColor="text1"/>
         </w:rPr>
-        <w:t>Setting path to variables</w:t>
-      </w:r>
-      <w:r>
-        <w:rPr>
-          <w:b/>
-          <w:bCs/>
-          <w:color w:val="000000" w:themeColor="text1"/>
-        </w:rPr>
-        <w:t xml:space="preserve"> </w:t>
+        <w:t xml:space="preserve">Setting path to variables </w:t>
       </w:r>
     </w:p>
     <w:p>
@@ -4956,7 +5086,21 @@
         <w:rPr>
           <w:color w:val="000000" w:themeColor="text1"/>
         </w:rPr>
-        <w:t>As we can see the count of covid is relatively low, in</w:t>
+        <w:t xml:space="preserve">As we can see the count of </w:t>
+      </w:r>
+      <w:proofErr w:type="spellStart"/>
+      <w:r>
+        <w:rPr>
+          <w:color w:val="000000" w:themeColor="text1"/>
+        </w:rPr>
+        <w:t>covid</w:t>
+      </w:r>
+      <w:proofErr w:type="spellEnd"/>
+      <w:r>
+        <w:rPr>
+          <w:color w:val="000000" w:themeColor="text1"/>
+        </w:rPr>
+        <w:t xml:space="preserve"> is relatively low, in</w:t>
       </w:r>
       <w:r>
         <w:rPr>
@@ -5084,11 +5228,19 @@
           <w:color w:val="000000" w:themeColor="text1"/>
         </w:rPr>
       </w:pPr>
-      <w:r>
-        <w:rPr>
-          <w:color w:val="000000" w:themeColor="text1"/>
-        </w:rPr>
-        <w:t>Keras package has numerous such models which can be inherited via transfer learning and reused.</w:t>
+      <w:proofErr w:type="spellStart"/>
+      <w:r>
+        <w:rPr>
+          <w:color w:val="000000" w:themeColor="text1"/>
+        </w:rPr>
+        <w:t>Keras</w:t>
+      </w:r>
+      <w:proofErr w:type="spellEnd"/>
+      <w:r>
+        <w:rPr>
+          <w:color w:val="000000" w:themeColor="text1"/>
+        </w:rPr>
+        <w:t xml:space="preserve"> package has numerous such models which can be inherited via transfer learning and reused.</w:t>
       </w:r>
     </w:p>
     <w:p>
@@ -5527,7 +5679,21 @@
         <w:rPr>
           <w:color w:val="000000" w:themeColor="text1"/>
         </w:rPr>
-        <w:t>model which we import from keras package and train our dataset on.</w:t>
+        <w:t xml:space="preserve">model which we import from </w:t>
+      </w:r>
+      <w:proofErr w:type="spellStart"/>
+      <w:r>
+        <w:rPr>
+          <w:color w:val="000000" w:themeColor="text1"/>
+        </w:rPr>
+        <w:t>keras</w:t>
+      </w:r>
+      <w:proofErr w:type="spellEnd"/>
+      <w:r>
+        <w:rPr>
+          <w:color w:val="000000" w:themeColor="text1"/>
+        </w:rPr>
+        <w:t xml:space="preserve"> package and train our dataset on.</w:t>
       </w:r>
     </w:p>
     <w:p>
@@ -5674,7 +5840,25 @@
           <w:bCs/>
           <w:color w:val="000000" w:themeColor="text1"/>
         </w:rPr>
-        <w:t xml:space="preserve"> Building the DenseNet Model</w:t>
+        <w:t xml:space="preserve"> Building the </w:t>
+      </w:r>
+      <w:proofErr w:type="spellStart"/>
+      <w:r>
+        <w:rPr>
+          <w:b/>
+          <w:bCs/>
+          <w:color w:val="000000" w:themeColor="text1"/>
+        </w:rPr>
+        <w:t>DenseNet</w:t>
+      </w:r>
+      <w:proofErr w:type="spellEnd"/>
+      <w:r>
+        <w:rPr>
+          <w:b/>
+          <w:bCs/>
+          <w:color w:val="000000" w:themeColor="text1"/>
+        </w:rPr>
+        <w:t xml:space="preserve"> Model</w:t>
       </w:r>
     </w:p>
     <w:p>
@@ -5806,15 +5990,7 @@
           <w:bCs/>
           <w:color w:val="000000" w:themeColor="text1"/>
         </w:rPr>
-        <w:t>1</w:t>
-      </w:r>
-      <w:r>
-        <w:rPr>
-          <w:b/>
-          <w:bCs/>
-          <w:color w:val="000000" w:themeColor="text1"/>
-        </w:rPr>
-        <w:t>2</w:t>
+        <w:t>12</w:t>
       </w:r>
       <w:r>
         <w:rPr>
@@ -5830,15 +6006,25 @@
           <w:bCs/>
           <w:color w:val="000000" w:themeColor="text1"/>
         </w:rPr>
-        <w:t xml:space="preserve"> </w:t>
-      </w:r>
-      <w:r>
-        <w:rPr>
-          <w:b/>
-          <w:bCs/>
-          <w:color w:val="000000" w:themeColor="text1"/>
-        </w:rPr>
-        <w:t>Training and saving the densenet model.</w:t>
+        <w:t xml:space="preserve"> Training and saving the </w:t>
+      </w:r>
+      <w:proofErr w:type="spellStart"/>
+      <w:r>
+        <w:rPr>
+          <w:b/>
+          <w:bCs/>
+          <w:color w:val="000000" w:themeColor="text1"/>
+        </w:rPr>
+        <w:t>densenet</w:t>
+      </w:r>
+      <w:proofErr w:type="spellEnd"/>
+      <w:r>
+        <w:rPr>
+          <w:b/>
+          <w:bCs/>
+          <w:color w:val="000000" w:themeColor="text1"/>
+        </w:rPr>
+        <w:t xml:space="preserve"> model.</w:t>
       </w:r>
     </w:p>
     <w:p>
@@ -6037,15 +6223,7 @@
           <w:bCs/>
           <w:color w:val="000000" w:themeColor="text1"/>
         </w:rPr>
-        <w:t>1</w:t>
-      </w:r>
-      <w:r>
-        <w:rPr>
-          <w:b/>
-          <w:bCs/>
-          <w:color w:val="000000" w:themeColor="text1"/>
-        </w:rPr>
-        <w:t>3</w:t>
+        <w:t>13</w:t>
       </w:r>
       <w:r>
         <w:rPr>
@@ -6061,23 +6239,7 @@
           <w:bCs/>
           <w:color w:val="000000" w:themeColor="text1"/>
         </w:rPr>
-        <w:t xml:space="preserve"> Building the </w:t>
-      </w:r>
-      <w:r>
-        <w:rPr>
-          <w:b/>
-          <w:bCs/>
-          <w:color w:val="000000" w:themeColor="text1"/>
-        </w:rPr>
-        <w:t>VGG 16</w:t>
-      </w:r>
-      <w:r>
-        <w:rPr>
-          <w:b/>
-          <w:bCs/>
-          <w:color w:val="000000" w:themeColor="text1"/>
-        </w:rPr>
-        <w:t xml:space="preserve"> Model</w:t>
+        <w:t xml:space="preserve"> Building the VGG 16 Model</w:t>
       </w:r>
     </w:p>
     <w:p>
@@ -6188,11 +6350,6 @@
           <w:color w:val="000000" w:themeColor="text1"/>
         </w:rPr>
         <w:tab/>
-      </w:r>
-      <w:r>
-        <w:rPr>
-          <w:color w:val="000000" w:themeColor="text1"/>
-        </w:rPr>
         <w:t>F</w:t>
       </w:r>
       <w:r>
@@ -6209,15 +6366,7 @@
           <w:bCs/>
           <w:color w:val="000000" w:themeColor="text1"/>
         </w:rPr>
-        <w:t>1</w:t>
-      </w:r>
-      <w:r>
-        <w:rPr>
-          <w:b/>
-          <w:bCs/>
-          <w:color w:val="000000" w:themeColor="text1"/>
-        </w:rPr>
-        <w:t>4</w:t>
+        <w:t>14</w:t>
       </w:r>
       <w:r>
         <w:rPr>
@@ -6233,23 +6382,7 @@
           <w:bCs/>
           <w:color w:val="000000" w:themeColor="text1"/>
         </w:rPr>
-        <w:t xml:space="preserve"> </w:t>
-      </w:r>
-      <w:r>
-        <w:rPr>
-          <w:b/>
-          <w:bCs/>
-          <w:color w:val="000000" w:themeColor="text1"/>
-        </w:rPr>
-        <w:t>Training and Saving</w:t>
-      </w:r>
-      <w:r>
-        <w:rPr>
-          <w:b/>
-          <w:bCs/>
-          <w:color w:val="000000" w:themeColor="text1"/>
-        </w:rPr>
-        <w:t xml:space="preserve"> Model</w:t>
+        <w:t xml:space="preserve"> Training and Saving Model</w:t>
       </w:r>
     </w:p>
     <w:p>
@@ -6277,7 +6410,21 @@
         <w:rPr>
           <w:color w:val="0070C0"/>
         </w:rPr>
-        <w:t>`model.summary()`</w:t>
+        <w:t>`</w:t>
+      </w:r>
+      <w:proofErr w:type="spellStart"/>
+      <w:r>
+        <w:rPr>
+          <w:color w:val="0070C0"/>
+        </w:rPr>
+        <w:t>model.summary</w:t>
+      </w:r>
+      <w:proofErr w:type="spellEnd"/>
+      <w:r>
+        <w:rPr>
+          <w:color w:val="0070C0"/>
+        </w:rPr>
+        <w:t>()`</w:t>
       </w:r>
       <w:r>
         <w:rPr>
@@ -6295,7 +6442,21 @@
         <w:rPr>
           <w:color w:val="0070C0"/>
         </w:rPr>
-        <w:t>`tf.keras.utils.plot_model(model)`</w:t>
+        <w:t>`</w:t>
+      </w:r>
+      <w:proofErr w:type="spellStart"/>
+      <w:r>
+        <w:rPr>
+          <w:color w:val="0070C0"/>
+        </w:rPr>
+        <w:t>tf.keras.utils.plot_model</w:t>
+      </w:r>
+      <w:proofErr w:type="spellEnd"/>
+      <w:r>
+        <w:rPr>
+          <w:color w:val="0070C0"/>
+        </w:rPr>
+        <w:t>(model)`</w:t>
       </w:r>
       <w:r>
         <w:rPr>
@@ -6550,15 +6711,7 @@
           <w:bCs/>
           <w:color w:val="000000" w:themeColor="text1"/>
         </w:rPr>
-        <w:t>Plot for VGG16</w:t>
-      </w:r>
-      <w:r>
-        <w:rPr>
-          <w:b/>
-          <w:bCs/>
-          <w:color w:val="000000" w:themeColor="text1"/>
-        </w:rPr>
-        <w:t xml:space="preserve"> Model</w:t>
+        <w:t>Plot for VGG16 Model</w:t>
       </w:r>
     </w:p>
     <w:p>
@@ -6713,15 +6866,7 @@
           <w:bCs/>
           <w:color w:val="000000" w:themeColor="text1"/>
         </w:rPr>
-        <w:t>1</w:t>
-      </w:r>
-      <w:r>
-        <w:rPr>
-          <w:b/>
-          <w:bCs/>
-          <w:color w:val="000000" w:themeColor="text1"/>
-        </w:rPr>
-        <w:t>7</w:t>
+        <w:t>17</w:t>
       </w:r>
       <w:r>
         <w:rPr>
@@ -6737,15 +6882,7 @@
           <w:bCs/>
           <w:color w:val="000000" w:themeColor="text1"/>
         </w:rPr>
-        <w:t xml:space="preserve"> </w:t>
-      </w:r>
-      <w:r>
-        <w:rPr>
-          <w:b/>
-          <w:bCs/>
-          <w:color w:val="000000" w:themeColor="text1"/>
-        </w:rPr>
-        <w:t>GRAD-CAM settings</w:t>
+        <w:t xml:space="preserve"> GRAD-CAM settings</w:t>
       </w:r>
     </w:p>
     <w:p>
@@ -6857,15 +6994,7 @@
           <w:bCs/>
           <w:color w:val="000000" w:themeColor="text1"/>
         </w:rPr>
-        <w:t>1</w:t>
-      </w:r>
-      <w:r>
-        <w:rPr>
-          <w:b/>
-          <w:bCs/>
-          <w:color w:val="000000" w:themeColor="text1"/>
-        </w:rPr>
-        <w:t>8</w:t>
+        <w:t>18</w:t>
       </w:r>
       <w:r>
         <w:rPr>
@@ -6881,15 +7010,7 @@
           <w:bCs/>
           <w:color w:val="000000" w:themeColor="text1"/>
         </w:rPr>
-        <w:t xml:space="preserve"> </w:t>
-      </w:r>
-      <w:r>
-        <w:rPr>
-          <w:b/>
-          <w:bCs/>
-          <w:color w:val="000000" w:themeColor="text1"/>
-        </w:rPr>
-        <w:t>GRAD-CAM algorithm implementation</w:t>
+        <w:t xml:space="preserve"> GRAD-CAM algorithm implementation</w:t>
       </w:r>
     </w:p>
     <w:p>
@@ -7025,15 +7146,7 @@
           <w:bCs/>
           <w:color w:val="000000" w:themeColor="text1"/>
         </w:rPr>
-        <w:t>1</w:t>
-      </w:r>
-      <w:r>
-        <w:rPr>
-          <w:b/>
-          <w:bCs/>
-          <w:color w:val="000000" w:themeColor="text1"/>
-        </w:rPr>
-        <w:t>9</w:t>
+        <w:t>19</w:t>
       </w:r>
       <w:r>
         <w:rPr>
@@ -7049,16 +7162,18 @@
           <w:bCs/>
           <w:color w:val="000000" w:themeColor="text1"/>
         </w:rPr>
-        <w:t xml:space="preserve"> </w:t>
-      </w:r>
-      <w:r>
-        <w:rPr>
-          <w:b/>
-          <w:bCs/>
-          <w:color w:val="000000" w:themeColor="text1"/>
-        </w:rPr>
-        <w:t>GRAD-CAM HeatMap</w:t>
-      </w:r>
+        <w:t xml:space="preserve"> GRAD-CAM </w:t>
+      </w:r>
+      <w:proofErr w:type="spellStart"/>
+      <w:r>
+        <w:rPr>
+          <w:b/>
+          <w:bCs/>
+          <w:color w:val="000000" w:themeColor="text1"/>
+        </w:rPr>
+        <w:t>HeatMap</w:t>
+      </w:r>
+      <w:proofErr w:type="spellEnd"/>
     </w:p>
     <w:p>
       <w:pPr>
@@ -7247,6 +7362,7 @@
           <w:szCs w:val="36"/>
         </w:rPr>
       </w:pPr>
+      <w:proofErr w:type="spellStart"/>
       <w:r>
         <w:rPr>
           <w:color w:val="0070C0"/>
@@ -7255,6 +7371,7 @@
         </w:rPr>
         <w:t>NasNet</w:t>
       </w:r>
+      <w:proofErr w:type="spellEnd"/>
     </w:p>
     <w:p>
       <w:pPr>
@@ -7372,15 +7489,7 @@
           <w:bCs/>
           <w:color w:val="000000" w:themeColor="text1"/>
         </w:rPr>
-        <w:t>2</w:t>
-      </w:r>
-      <w:r>
-        <w:rPr>
-          <w:b/>
-          <w:bCs/>
-          <w:color w:val="000000" w:themeColor="text1"/>
-        </w:rPr>
-        <w:t>1</w:t>
+        <w:t>21</w:t>
       </w:r>
       <w:r>
         <w:rPr>
@@ -7404,15 +7513,7 @@
           <w:bCs/>
           <w:color w:val="000000" w:themeColor="text1"/>
         </w:rPr>
-        <w:t xml:space="preserve"> </w:t>
-      </w:r>
-      <w:r>
-        <w:rPr>
-          <w:b/>
-          <w:bCs/>
-          <w:color w:val="000000" w:themeColor="text1"/>
-        </w:rPr>
-        <w:t>NASNE</w:t>
+        <w:t xml:space="preserve"> NASNE</w:t>
       </w:r>
       <w:r>
         <w:rPr>
@@ -7556,15 +7657,25 @@
           <w:bCs/>
           <w:color w:val="000000" w:themeColor="text1"/>
         </w:rPr>
+        <w:t xml:space="preserve"> Training and saving </w:t>
+      </w:r>
+      <w:proofErr w:type="spellStart"/>
+      <w:r>
+        <w:rPr>
+          <w:b/>
+          <w:bCs/>
+          <w:color w:val="000000" w:themeColor="text1"/>
+        </w:rPr>
+        <w:t>Nasnet</w:t>
+      </w:r>
+      <w:proofErr w:type="spellEnd"/>
+      <w:r>
+        <w:rPr>
+          <w:b/>
+          <w:bCs/>
+          <w:color w:val="000000" w:themeColor="text1"/>
+        </w:rPr>
         <w:t xml:space="preserve"> </w:t>
-      </w:r>
-      <w:r>
-        <w:rPr>
-          <w:b/>
-          <w:bCs/>
-          <w:color w:val="000000" w:themeColor="text1"/>
-        </w:rPr>
-        <w:t xml:space="preserve">Training and saving Nasnet </w:t>
       </w:r>
     </w:p>
     <w:p>
@@ -7588,6 +7699,7 @@
           <w:szCs w:val="36"/>
         </w:rPr>
       </w:pPr>
+      <w:proofErr w:type="spellStart"/>
       <w:r>
         <w:rPr>
           <w:color w:val="0070C0"/>
@@ -7596,6 +7708,7 @@
         </w:rPr>
         <w:t>Xception</w:t>
       </w:r>
+      <w:proofErr w:type="spellEnd"/>
     </w:p>
     <w:p>
       <w:pPr>
@@ -7734,6 +7847,7 @@
         </w:rPr>
         <w:t xml:space="preserve"> Building </w:t>
       </w:r>
+      <w:proofErr w:type="spellStart"/>
       <w:r>
         <w:rPr>
           <w:b/>
@@ -7742,6 +7856,7 @@
         </w:rPr>
         <w:t>Xception</w:t>
       </w:r>
+      <w:proofErr w:type="spellEnd"/>
       <w:r>
         <w:rPr>
           <w:b/>
@@ -7894,15 +8009,25 @@
           <w:bCs/>
           <w:color w:val="000000" w:themeColor="text1"/>
         </w:rPr>
-        <w:t xml:space="preserve"> </w:t>
-      </w:r>
-      <w:r>
-        <w:rPr>
-          <w:b/>
-          <w:bCs/>
-          <w:color w:val="000000" w:themeColor="text1"/>
-        </w:rPr>
-        <w:t>Compiling and Training Xception Model</w:t>
+        <w:t xml:space="preserve"> Compiling and Training </w:t>
+      </w:r>
+      <w:proofErr w:type="spellStart"/>
+      <w:r>
+        <w:rPr>
+          <w:b/>
+          <w:bCs/>
+          <w:color w:val="000000" w:themeColor="text1"/>
+        </w:rPr>
+        <w:t>Xception</w:t>
+      </w:r>
+      <w:proofErr w:type="spellEnd"/>
+      <w:r>
+        <w:rPr>
+          <w:b/>
+          <w:bCs/>
+          <w:color w:val="000000" w:themeColor="text1"/>
+        </w:rPr>
+        <w:t xml:space="preserve"> Model</w:t>
       </w:r>
     </w:p>
     <w:p>
@@ -8122,15 +8247,7 @@
           <w:bCs/>
           <w:color w:val="000000" w:themeColor="text1"/>
         </w:rPr>
-        <w:t>2</w:t>
-      </w:r>
-      <w:r>
-        <w:rPr>
-          <w:b/>
-          <w:bCs/>
-          <w:color w:val="000000" w:themeColor="text1"/>
-        </w:rPr>
-        <w:t>5</w:t>
+        <w:t>25</w:t>
       </w:r>
       <w:r>
         <w:rPr>
@@ -8146,15 +8263,7 @@
           <w:bCs/>
           <w:color w:val="000000" w:themeColor="text1"/>
         </w:rPr>
-        <w:t xml:space="preserve"> </w:t>
-      </w:r>
-      <w:r>
-        <w:rPr>
-          <w:b/>
-          <w:bCs/>
-          <w:color w:val="000000" w:themeColor="text1"/>
-        </w:rPr>
-        <w:t>Building a Resnet</w:t>
+        <w:t xml:space="preserve"> Building a Resnet</w:t>
       </w:r>
     </w:p>
     <w:p>
@@ -8285,15 +8394,7 @@
           <w:bCs/>
           <w:color w:val="000000" w:themeColor="text1"/>
         </w:rPr>
-        <w:t>2</w:t>
-      </w:r>
-      <w:r>
-        <w:rPr>
-          <w:b/>
-          <w:bCs/>
-          <w:color w:val="000000" w:themeColor="text1"/>
-        </w:rPr>
-        <w:t>6</w:t>
+        <w:t>26</w:t>
       </w:r>
       <w:r>
         <w:rPr>
@@ -8309,15 +8410,7 @@
           <w:bCs/>
           <w:color w:val="000000" w:themeColor="text1"/>
         </w:rPr>
-        <w:t xml:space="preserve"> </w:t>
-      </w:r>
-      <w:r>
-        <w:rPr>
-          <w:b/>
-          <w:bCs/>
-          <w:color w:val="000000" w:themeColor="text1"/>
-        </w:rPr>
-        <w:t>Training of Resnet Model</w:t>
+        <w:t xml:space="preserve"> Training of Resnet Model</w:t>
       </w:r>
     </w:p>
     <w:p>
@@ -8333,6 +8426,7 @@
           <w:szCs w:val="36"/>
         </w:rPr>
       </w:pPr>
+      <w:proofErr w:type="spellStart"/>
       <w:r>
         <w:rPr>
           <w:color w:val="0070C0"/>
@@ -8342,6 +8436,7 @@
         <w:lastRenderedPageBreak/>
         <w:t>MyModel</w:t>
       </w:r>
+      <w:proofErr w:type="spellEnd"/>
     </w:p>
     <w:p>
       <w:pPr>
@@ -8483,15 +8578,7 @@
           <w:bCs/>
           <w:color w:val="000000" w:themeColor="text1"/>
         </w:rPr>
-        <w:t>2</w:t>
-      </w:r>
-      <w:r>
-        <w:rPr>
-          <w:b/>
-          <w:bCs/>
-          <w:color w:val="000000" w:themeColor="text1"/>
-        </w:rPr>
-        <w:t>7</w:t>
+        <w:t>27</w:t>
       </w:r>
       <w:r>
         <w:rPr>
@@ -8507,15 +8594,7 @@
           <w:bCs/>
           <w:color w:val="000000" w:themeColor="text1"/>
         </w:rPr>
-        <w:t xml:space="preserve"> Building</w:t>
-      </w:r>
-      <w:r>
-        <w:rPr>
-          <w:b/>
-          <w:bCs/>
-          <w:color w:val="000000" w:themeColor="text1"/>
-        </w:rPr>
-        <w:t xml:space="preserve"> the custom model</w:t>
+        <w:t xml:space="preserve"> Building the custom model</w:t>
       </w:r>
     </w:p>
     <w:p>
@@ -8626,15 +8705,7 @@
           <w:bCs/>
           <w:color w:val="000000" w:themeColor="text1"/>
         </w:rPr>
-        <w:t>2</w:t>
-      </w:r>
-      <w:r>
-        <w:rPr>
-          <w:b/>
-          <w:bCs/>
-          <w:color w:val="000000" w:themeColor="text1"/>
-        </w:rPr>
-        <w:t>8</w:t>
+        <w:t>28</w:t>
       </w:r>
       <w:r>
         <w:rPr>
@@ -8650,15 +8721,7 @@
           <w:bCs/>
           <w:color w:val="000000" w:themeColor="text1"/>
         </w:rPr>
-        <w:t xml:space="preserve"> </w:t>
-      </w:r>
-      <w:r>
-        <w:rPr>
-          <w:b/>
-          <w:bCs/>
-          <w:color w:val="000000" w:themeColor="text1"/>
-        </w:rPr>
-        <w:t>Training the Model</w:t>
+        <w:t xml:space="preserve"> Training the Model</w:t>
       </w:r>
     </w:p>
     <w:p>
@@ -8674,6 +8737,7 @@
           <w:szCs w:val="36"/>
         </w:rPr>
       </w:pPr>
+      <w:proofErr w:type="spellStart"/>
       <w:r>
         <w:rPr>
           <w:color w:val="0070C0"/>
@@ -8683,6 +8747,7 @@
         <w:lastRenderedPageBreak/>
         <w:t>AlexNet</w:t>
       </w:r>
+      <w:proofErr w:type="spellEnd"/>
     </w:p>
     <w:p>
       <w:pPr>
@@ -8854,15 +8919,7 @@
           <w:bCs/>
           <w:color w:val="000000" w:themeColor="text1"/>
         </w:rPr>
-        <w:t>2</w:t>
-      </w:r>
-      <w:r>
-        <w:rPr>
-          <w:b/>
-          <w:bCs/>
-          <w:color w:val="000000" w:themeColor="text1"/>
-        </w:rPr>
-        <w:t>9</w:t>
+        <w:t>29</w:t>
       </w:r>
       <w:r>
         <w:rPr>
@@ -8880,13 +8937,23 @@
         </w:rPr>
         <w:t xml:space="preserve"> Building </w:t>
       </w:r>
-      <w:r>
-        <w:rPr>
-          <w:b/>
-          <w:bCs/>
-          <w:color w:val="000000" w:themeColor="text1"/>
-        </w:rPr>
-        <w:t>Alexnet Mode</w:t>
+      <w:proofErr w:type="spellStart"/>
+      <w:r>
+        <w:rPr>
+          <w:b/>
+          <w:bCs/>
+          <w:color w:val="000000" w:themeColor="text1"/>
+        </w:rPr>
+        <w:t>Alexnet</w:t>
+      </w:r>
+      <w:proofErr w:type="spellEnd"/>
+      <w:r>
+        <w:rPr>
+          <w:b/>
+          <w:bCs/>
+          <w:color w:val="000000" w:themeColor="text1"/>
+        </w:rPr>
+        <w:t xml:space="preserve"> Mode</w:t>
       </w:r>
       <w:r>
         <w:rPr>
@@ -9048,15 +9115,25 @@
           <w:bCs/>
           <w:color w:val="000000" w:themeColor="text1"/>
         </w:rPr>
-        <w:t xml:space="preserve"> </w:t>
-      </w:r>
-      <w:r>
-        <w:rPr>
-          <w:b/>
-          <w:bCs/>
-          <w:color w:val="000000" w:themeColor="text1"/>
-        </w:rPr>
-        <w:t>Training Alexnet Model</w:t>
+        <w:t xml:space="preserve"> Training </w:t>
+      </w:r>
+      <w:proofErr w:type="spellStart"/>
+      <w:r>
+        <w:rPr>
+          <w:b/>
+          <w:bCs/>
+          <w:color w:val="000000" w:themeColor="text1"/>
+        </w:rPr>
+        <w:t>Alexnet</w:t>
+      </w:r>
+      <w:proofErr w:type="spellEnd"/>
+      <w:r>
+        <w:rPr>
+          <w:b/>
+          <w:bCs/>
+          <w:color w:val="000000" w:themeColor="text1"/>
+        </w:rPr>
+        <w:t xml:space="preserve"> Model</w:t>
       </w:r>
     </w:p>
     <w:p>
@@ -9293,15 +9370,7 @@
           <w:bCs/>
           <w:color w:val="000000" w:themeColor="text1"/>
         </w:rPr>
-        <w:t>3</w:t>
-      </w:r>
-      <w:r>
-        <w:rPr>
-          <w:b/>
-          <w:bCs/>
-          <w:color w:val="000000" w:themeColor="text1"/>
-        </w:rPr>
-        <w:t>1</w:t>
+        <w:t>31</w:t>
       </w:r>
       <w:r>
         <w:rPr>
@@ -9317,15 +9386,7 @@
           <w:bCs/>
           <w:color w:val="000000" w:themeColor="text1"/>
         </w:rPr>
-        <w:t xml:space="preserve"> </w:t>
-      </w:r>
-      <w:r>
-        <w:rPr>
-          <w:b/>
-          <w:bCs/>
-          <w:color w:val="000000" w:themeColor="text1"/>
-        </w:rPr>
-        <w:t>Function for Resnet loading and prediction</w:t>
+        <w:t xml:space="preserve"> Function for Resnet loading and prediction</w:t>
       </w:r>
     </w:p>
     <w:p>
@@ -9471,15 +9532,7 @@
           <w:bCs/>
           <w:color w:val="000000" w:themeColor="text1"/>
         </w:rPr>
-        <w:t>3</w:t>
-      </w:r>
-      <w:r>
-        <w:rPr>
-          <w:b/>
-          <w:bCs/>
-          <w:color w:val="000000" w:themeColor="text1"/>
-        </w:rPr>
-        <w:t>2</w:t>
+        <w:t>32</w:t>
       </w:r>
       <w:r>
         <w:rPr>
@@ -9495,15 +9548,7 @@
           <w:bCs/>
           <w:color w:val="000000" w:themeColor="text1"/>
         </w:rPr>
-        <w:t xml:space="preserve"> </w:t>
-      </w:r>
-      <w:r>
-        <w:rPr>
-          <w:b/>
-          <w:bCs/>
-          <w:color w:val="000000" w:themeColor="text1"/>
-        </w:rPr>
-        <w:t>Calling models</w:t>
+        <w:t xml:space="preserve"> Calling models</w:t>
       </w:r>
     </w:p>
     <w:p>
@@ -9710,15 +9755,7 @@
           <w:bCs/>
           <w:color w:val="000000" w:themeColor="text1"/>
         </w:rPr>
-        <w:t xml:space="preserve"> </w:t>
-      </w:r>
-      <w:r>
-        <w:rPr>
-          <w:b/>
-          <w:bCs/>
-          <w:color w:val="000000" w:themeColor="text1"/>
-        </w:rPr>
-        <w:t>Creating Ensembles of Model</w:t>
+        <w:t xml:space="preserve"> Creating Ensembles of Model</w:t>
       </w:r>
     </w:p>
     <w:p>
@@ -9886,15 +9923,7 @@
           <w:bCs/>
           <w:color w:val="000000" w:themeColor="text1"/>
         </w:rPr>
-        <w:t>3</w:t>
-      </w:r>
-      <w:r>
-        <w:rPr>
-          <w:b/>
-          <w:bCs/>
-          <w:color w:val="000000" w:themeColor="text1"/>
-        </w:rPr>
-        <w:t>4</w:t>
+        <w:t>34</w:t>
       </w:r>
       <w:r>
         <w:rPr>
@@ -9910,15 +9939,7 @@
           <w:bCs/>
           <w:color w:val="000000" w:themeColor="text1"/>
         </w:rPr>
-        <w:t xml:space="preserve"> </w:t>
-      </w:r>
-      <w:r>
-        <w:rPr>
-          <w:b/>
-          <w:bCs/>
-          <w:color w:val="000000" w:themeColor="text1"/>
-        </w:rPr>
-        <w:t>Evaluation Metrics for Voting Based Ensemble</w:t>
+        <w:t xml:space="preserve"> Evaluation Metrics for Voting Based Ensemble</w:t>
       </w:r>
       <w:r>
         <w:rPr>
@@ -10053,15 +10074,7 @@
           <w:bCs/>
           <w:color w:val="000000" w:themeColor="text1"/>
         </w:rPr>
-        <w:t>3</w:t>
-      </w:r>
-      <w:r>
-        <w:rPr>
-          <w:b/>
-          <w:bCs/>
-          <w:color w:val="000000" w:themeColor="text1"/>
-        </w:rPr>
-        <w:t>5</w:t>
+        <w:t>35</w:t>
       </w:r>
       <w:r>
         <w:rPr>

</xml_diff>